<commit_message>
hw2 q and a done
</commit_message>
<xml_diff>
--- a/hw2/HW2 Questions Edited.docx
+++ b/hw2/HW2 Questions Edited.docx
@@ -13,7 +13,6 @@
     </w:p>
     <w:p>
       <w:pPr>
-        <w:spacing w:after="0"/>
         <w:ind w:left="-5"/>
       </w:pPr>
       <w:r>
@@ -40,7 +39,6 @@
     </w:p>
     <w:p>
       <w:pPr>
-        <w:spacing w:after="0"/>
         <w:ind w:left="-5"/>
       </w:pPr>
       <w:r>
@@ -260,7 +258,7 @@
           </mc:Choice>
           <mc:Fallback>
             <w:pict>
-              <v:group w14:anchorId="598F0F08" id="Group 4846" o:spid="_x0000_s1026" style="position:absolute;margin-left:.5pt;margin-top:37.85pt;width:161.5pt;height:24.75pt;z-index:-251658240;mso-width-relative:margin" coordsize="10958,3144" o:gfxdata="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">
+              <v:group w14:anchorId="4D4572A6" id="Group 4846" o:spid="_x0000_s1026" style="position:absolute;margin-left:.5pt;margin-top:37.85pt;width:161.5pt;height:24.75pt;z-index:-251658240;mso-width-relative:margin" coordsize="10958,3144" o:gfxdata="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">
                 <v:shape id="Shape 17" o:spid="_x0000_s1027" style="position:absolute;width:10958;height:3144;visibility:visible;mso-wrap-style:square;v-text-anchor:top" coordsize="1095835,314457" o:gfxdata="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" path="m,300163l,14294c,12398,363,10574,1088,8823,1813,7072,2846,5526,4186,4187,5527,2846,7072,1813,8824,1088,10575,363,12398,,14294,l1081542,v1895,,3718,363,5470,1088c1088763,1813,1090308,2846,1091649,4187v1340,1339,2373,2885,3098,4636c1095473,10574,1095835,12398,1095835,14294r,285869c1095835,302059,1095473,303882,1094747,305633v-725,1751,-1758,3297,-3098,4638c1090308,311611,1088763,312643,1087012,313369v-1752,725,-3575,1088,-5470,1088l14294,314457v-1896,,-3719,-363,-5470,-1088c7072,312643,5527,311611,4186,310271,2846,308930,1813,307384,1088,305633,363,303882,,302059,,300163xe" filled="f" strokeweight=".26469mm">
                   <v:stroke miterlimit="1" joinstyle="miter"/>
                   <v:path arrowok="t" textboxrect="0,0,1095835,314457"/>
@@ -322,7 +320,6 @@
     </w:p>
     <w:p>
       <w:pPr>
-        <w:spacing w:after="0"/>
         <w:ind w:left="-5"/>
       </w:pPr>
       <w:r>
@@ -615,7 +612,6 @@
     </w:p>
     <w:p>
       <w:pPr>
-        <w:spacing w:after="0"/>
         <w:ind w:left="-5"/>
       </w:pPr>
       <w:r>
@@ -896,31 +892,26 @@
     </w:p>
     <w:p>
       <w:pPr>
-        <w:spacing w:after="0"/>
-        <w:ind w:left="-5"/>
-      </w:pPr>
-    </w:p>
-    <w:p>
-      <w:pPr>
-        <w:spacing w:after="0"/>
-        <w:ind w:left="-5"/>
-      </w:pPr>
-    </w:p>
-    <w:p>
-      <w:pPr>
-        <w:spacing w:after="0"/>
-        <w:ind w:left="-5"/>
-      </w:pPr>
-    </w:p>
-    <w:p>
-      <w:pPr>
-        <w:spacing w:after="0"/>
-        <w:ind w:left="-5"/>
-      </w:pPr>
-    </w:p>
-    <w:p>
-      <w:pPr>
-        <w:spacing w:after="0"/>
+        <w:ind w:left="-5"/>
+      </w:pPr>
+    </w:p>
+    <w:p>
+      <w:pPr>
+        <w:ind w:left="-5"/>
+      </w:pPr>
+    </w:p>
+    <w:p>
+      <w:pPr>
+        <w:ind w:left="-5"/>
+      </w:pPr>
+    </w:p>
+    <w:p>
+      <w:pPr>
+        <w:ind w:left="-5"/>
+      </w:pPr>
+    </w:p>
+    <w:p>
+      <w:pPr>
         <w:ind w:left="-5"/>
       </w:pPr>
       <w:r>
@@ -938,7 +929,6 @@
     </w:p>
     <w:p>
       <w:pPr>
-        <w:spacing w:after="0"/>
         <w:ind w:left="-5"/>
       </w:pPr>
       <w:r>
@@ -950,6 +940,7 @@
         <w:ind w:left="340"/>
       </w:pPr>
       <w:r>
+        <w:lastRenderedPageBreak/>
         <w:t>AUC-ROC</w:t>
       </w:r>
     </w:p>
@@ -1187,7 +1178,6 @@
     </w:p>
     <w:p>
       <w:pPr>
-        <w:spacing w:after="0"/>
         <w:ind w:left="-5"/>
       </w:pPr>
       <w:r>
@@ -1463,7 +1453,6 @@
     </w:p>
     <w:p>
       <w:pPr>
-        <w:spacing w:after="0"/>
         <w:ind w:left="-5"/>
       </w:pPr>
       <w:r>
@@ -1509,7 +1498,16 @@
       </w:r>
       <w:proofErr w:type="gramEnd"/>
       <w:r>
-        <w:t xml:space="preserve"> that you are applying linear regression by fitting the best-fit line using the least square error on this data. You found that the correlation coefficient for one of its variables (Say X1) with Y is -0.95.   Which of the following is valid for X1? The relation between the X1 and Y is </w:t>
+        <w:t xml:space="preserve"> that you are applying linear regression by fitting the best-fit line using the least square error on this data. You found that the correlation coefficient for one of its variables (Say X1) with Y is -0.95.   Which of the following is valid for X1? </w:t>
+      </w:r>
+    </w:p>
+    <w:p>
+      <w:pPr>
+        <w:spacing w:after="65" w:line="345" w:lineRule="auto"/>
+        <w:ind w:left="-5" w:right="148" w:firstLine="335"/>
+      </w:pPr>
+      <w:r>
+        <w:t xml:space="preserve">The relation between the X1 and Y is </w:t>
       </w:r>
       <w:proofErr w:type="gramStart"/>
       <w:r>
@@ -1761,37 +1759,31 @@
     </w:p>
     <w:p>
       <w:pPr>
-        <w:spacing w:after="0"/>
-        <w:ind w:left="-5"/>
-      </w:pPr>
-    </w:p>
-    <w:p>
-      <w:pPr>
-        <w:spacing w:after="0"/>
-        <w:ind w:left="-5"/>
-      </w:pPr>
-    </w:p>
-    <w:p>
-      <w:pPr>
-        <w:spacing w:after="0"/>
-        <w:ind w:left="-5"/>
-      </w:pPr>
-    </w:p>
-    <w:p>
-      <w:pPr>
-        <w:spacing w:after="0"/>
-        <w:ind w:left="-5"/>
-      </w:pPr>
-    </w:p>
-    <w:p>
-      <w:pPr>
-        <w:spacing w:after="0"/>
-        <w:ind w:left="-5"/>
-      </w:pPr>
-    </w:p>
-    <w:p>
-      <w:pPr>
-        <w:spacing w:after="0"/>
+        <w:ind w:left="-5"/>
+      </w:pPr>
+    </w:p>
+    <w:p>
+      <w:pPr>
+        <w:ind w:left="-5"/>
+      </w:pPr>
+    </w:p>
+    <w:p>
+      <w:pPr>
+        <w:ind w:left="-5"/>
+      </w:pPr>
+    </w:p>
+    <w:p>
+      <w:pPr>
+        <w:ind w:left="-5"/>
+      </w:pPr>
+    </w:p>
+    <w:p>
+      <w:pPr>
+        <w:ind w:left="-5"/>
+      </w:pPr>
+    </w:p>
+    <w:p>
+      <w:pPr>
         <w:ind w:left="-5"/>
       </w:pPr>
       <w:r>
@@ -1925,6 +1917,7 @@
         <w:rPr>
           <w:highlight w:val="yellow"/>
         </w:rPr>
+        <w:lastRenderedPageBreak/>
         <w:t>1,2 and 3</w:t>
       </w:r>
     </w:p>
@@ -2126,7 +2119,6 @@
     </w:p>
     <w:p>
       <w:pPr>
-        <w:spacing w:after="0"/>
         <w:ind w:left="-5"/>
       </w:pPr>
       <w:r>
@@ -2158,7 +2150,6 @@
     <w:p>
       <w:pPr>
         <w:spacing w:after="195" w:line="259" w:lineRule="auto"/>
-        <w:ind w:left="0" w:firstLine="0"/>
       </w:pPr>
       <w:r>
         <w:rPr>
@@ -2438,31 +2429,26 @@
     </w:p>
     <w:p>
       <w:pPr>
-        <w:spacing w:after="0"/>
-        <w:ind w:left="-5"/>
-      </w:pPr>
-    </w:p>
-    <w:p>
-      <w:pPr>
-        <w:spacing w:after="0"/>
-        <w:ind w:left="-5"/>
-      </w:pPr>
-    </w:p>
-    <w:p>
-      <w:pPr>
-        <w:spacing w:after="0"/>
-        <w:ind w:left="-5"/>
-      </w:pPr>
-    </w:p>
-    <w:p>
-      <w:pPr>
-        <w:spacing w:after="0"/>
-        <w:ind w:left="-5"/>
-      </w:pPr>
-    </w:p>
-    <w:p>
-      <w:pPr>
-        <w:spacing w:after="0"/>
+        <w:ind w:left="-5"/>
+      </w:pPr>
+    </w:p>
+    <w:p>
+      <w:pPr>
+        <w:ind w:left="-5"/>
+      </w:pPr>
+    </w:p>
+    <w:p>
+      <w:pPr>
+        <w:ind w:left="-5"/>
+      </w:pPr>
+    </w:p>
+    <w:p>
+      <w:pPr>
+        <w:ind w:left="-5"/>
+      </w:pPr>
+    </w:p>
+    <w:p>
+      <w:pPr>
         <w:ind w:left="-5"/>
       </w:pPr>
       <w:r>
@@ -2559,7 +2545,6 @@
     </w:p>
     <w:p>
       <w:pPr>
-        <w:spacing w:after="0"/>
         <w:ind w:left="-5"/>
       </w:pPr>
       <w:r>
@@ -2607,6 +2592,7 @@
         <w:ind w:left="340"/>
       </w:pPr>
       <w:r>
+        <w:lastRenderedPageBreak/>
         <w:t xml:space="preserve">Bias will be low, and variance will be </w:t>
       </w:r>
       <w:proofErr w:type="gramStart"/>
@@ -2851,7 +2837,6 @@
     </w:p>
     <w:p>
       <w:pPr>
-        <w:spacing w:after="0"/>
         <w:ind w:left="-5"/>
       </w:pPr>
       <w:r>
@@ -2900,7 +2885,7 @@
     </w:p>
     <w:p>
       <w:pPr>
-        <w:spacing w:after="0" w:line="401" w:lineRule="auto"/>
+        <w:spacing w:line="401" w:lineRule="auto"/>
         <w:ind w:left="340" w:right="4115"/>
       </w:pPr>
       <w:r>
@@ -3119,59 +3104,49 @@
     </w:p>
     <w:p>
       <w:pPr>
-        <w:spacing w:after="0"/>
-        <w:ind w:left="-5"/>
-      </w:pPr>
-    </w:p>
-    <w:p>
-      <w:pPr>
-        <w:spacing w:after="0"/>
-        <w:ind w:left="-5"/>
-      </w:pPr>
-    </w:p>
-    <w:p>
-      <w:pPr>
-        <w:spacing w:after="0"/>
-        <w:ind w:left="-5"/>
-      </w:pPr>
-    </w:p>
-    <w:p>
-      <w:pPr>
-        <w:spacing w:after="0"/>
-        <w:ind w:left="-5"/>
-      </w:pPr>
-    </w:p>
-    <w:p>
-      <w:pPr>
-        <w:spacing w:after="0"/>
-        <w:ind w:left="-5"/>
-      </w:pPr>
-    </w:p>
-    <w:p>
-      <w:pPr>
-        <w:spacing w:after="0"/>
-        <w:ind w:left="-5"/>
-      </w:pPr>
-    </w:p>
-    <w:p>
-      <w:pPr>
-        <w:spacing w:after="0"/>
-        <w:ind w:left="-5"/>
-      </w:pPr>
-    </w:p>
-    <w:p>
-      <w:pPr>
-        <w:spacing w:after="0"/>
-        <w:ind w:left="-5"/>
-      </w:pPr>
-    </w:p>
-    <w:p>
-      <w:pPr>
-        <w:spacing w:after="0"/>
-        <w:ind w:left="-5"/>
-      </w:pPr>
-      <w:r>
-        <w:lastRenderedPageBreak/>
+        <w:ind w:left="-5"/>
+      </w:pPr>
+    </w:p>
+    <w:p>
+      <w:pPr>
+        <w:ind w:left="-5"/>
+      </w:pPr>
+    </w:p>
+    <w:p>
+      <w:pPr>
+        <w:ind w:left="-5"/>
+      </w:pPr>
+    </w:p>
+    <w:p>
+      <w:pPr>
+        <w:ind w:left="-5"/>
+      </w:pPr>
+    </w:p>
+    <w:p>
+      <w:pPr>
+        <w:ind w:left="-5"/>
+      </w:pPr>
+    </w:p>
+    <w:p>
+      <w:pPr>
+        <w:ind w:left="-5"/>
+      </w:pPr>
+    </w:p>
+    <w:p>
+      <w:pPr>
+        <w:ind w:left="-5"/>
+      </w:pPr>
+    </w:p>
+    <w:p>
+      <w:pPr>
+        <w:ind w:left="-5"/>
+      </w:pPr>
+    </w:p>
+    <w:p>
+      <w:pPr>
+        <w:ind w:left="-5"/>
+      </w:pPr>
+      <w:r>
         <w:t>Q3 Use-</w:t>
       </w:r>
       <w:r>
@@ -3198,7 +3173,7 @@
     <w:p>
       <w:pPr>
         <w:spacing w:after="721"/>
-        <w:ind w:left="-5"/>
+        <w:ind w:left="-5" w:hanging="10"/>
       </w:pPr>
       <w:r>
         <w:t>Suppose you have a dataset D1 and design a linear regression model of degree 3 polynomial. You find that the training and testing error is “0” or, in another term, it perfectly fits the data.</w:t>
@@ -3206,7 +3181,6 @@
     </w:p>
     <w:p>
       <w:pPr>
-        <w:spacing w:after="0"/>
         <w:ind w:left="-5"/>
       </w:pPr>
       <w:r>
@@ -3251,7 +3225,7 @@
     </w:p>
     <w:p>
       <w:pPr>
-        <w:spacing w:after="0" w:line="401" w:lineRule="auto"/>
+        <w:spacing w:line="401" w:lineRule="auto"/>
         <w:ind w:left="340" w:right="4115"/>
       </w:pPr>
       <w:r>
@@ -3470,7 +3444,6 @@
     </w:p>
     <w:p>
       <w:pPr>
-        <w:spacing w:after="0"/>
         <w:ind w:left="-5"/>
       </w:pPr>
       <w:r>
@@ -3499,6 +3472,7 @@
         <w:ind w:left="340"/>
       </w:pPr>
       <w:r>
+        <w:lastRenderedPageBreak/>
         <w:t xml:space="preserve">It is a high chance that degree 2 polynomial will overfit the </w:t>
       </w:r>
       <w:proofErr w:type="gramStart"/>
@@ -3746,7 +3720,6 @@
     </w:p>
     <w:p>
       <w:pPr>
-        <w:spacing w:after="0"/>
         <w:ind w:left="-5"/>
       </w:pPr>
       <w:r>
@@ -3764,7 +3737,6 @@
     </w:p>
     <w:p>
       <w:pPr>
-        <w:spacing w:after="0"/>
         <w:ind w:left="-5"/>
       </w:pPr>
       <w:r>
@@ -4015,15 +3987,10 @@
     </w:p>
     <w:p>
       <w:pPr>
-        <w:spacing w:after="0"/>
-        <w:ind w:left="-5"/>
-      </w:pPr>
-    </w:p>
-    <w:p>
-      <w:pPr>
-        <w:spacing w:after="0"/>
-        <w:ind w:left="0" w:firstLine="0"/>
-      </w:pPr>
+        <w:ind w:left="-5"/>
+      </w:pPr>
+    </w:p>
+    <w:p>
       <w:r>
         <w:t>Q4.2</w:t>
       </w:r>
@@ -4289,7 +4256,6 @@
     </w:p>
     <w:p>
       <w:pPr>
-        <w:spacing w:after="0"/>
         <w:ind w:left="-5"/>
       </w:pPr>
       <w:r>
@@ -4552,7 +4518,6 @@
     </w:p>
     <w:p>
       <w:pPr>
-        <w:spacing w:after="0"/>
         <w:ind w:left="-5"/>
       </w:pPr>
       <w:r>
@@ -4574,6 +4539,7 @@
         <w:ind w:left="-5"/>
       </w:pPr>
       <w:r>
+        <w:lastRenderedPageBreak/>
         <w:t>Suppose you have fitted a complex regression model on a dataset. Now, you are using Ridge regression with penalty x.</w:t>
       </w:r>
     </w:p>
@@ -4837,37 +4803,31 @@
     </w:p>
     <w:p>
       <w:pPr>
-        <w:spacing w:after="0"/>
-        <w:ind w:left="-5"/>
-      </w:pPr>
-    </w:p>
-    <w:p>
-      <w:pPr>
-        <w:spacing w:after="0"/>
-        <w:ind w:left="-5"/>
-      </w:pPr>
-    </w:p>
-    <w:p>
-      <w:pPr>
-        <w:spacing w:after="0"/>
-        <w:ind w:left="-5"/>
-      </w:pPr>
-    </w:p>
-    <w:p>
-      <w:pPr>
-        <w:spacing w:after="0"/>
-        <w:ind w:left="-5"/>
-      </w:pPr>
-    </w:p>
-    <w:p>
-      <w:pPr>
-        <w:spacing w:after="0"/>
-        <w:ind w:left="-5"/>
-      </w:pPr>
-    </w:p>
-    <w:p>
-      <w:pPr>
-        <w:spacing w:after="0"/>
+        <w:ind w:left="-5"/>
+      </w:pPr>
+    </w:p>
+    <w:p>
+      <w:pPr>
+        <w:ind w:left="-5"/>
+      </w:pPr>
+    </w:p>
+    <w:p>
+      <w:pPr>
+        <w:ind w:left="-5"/>
+      </w:pPr>
+    </w:p>
+    <w:p>
+      <w:pPr>
+        <w:ind w:left="-5"/>
+      </w:pPr>
+    </w:p>
+    <w:p>
+      <w:pPr>
+        <w:ind w:left="-5"/>
+      </w:pPr>
+    </w:p>
+    <w:p>
+      <w:pPr>
         <w:ind w:left="-5"/>
       </w:pPr>
       <w:r>
@@ -4889,7 +4849,6 @@
     </w:p>
     <w:p>
       <w:pPr>
-        <w:spacing w:after="0"/>
         <w:ind w:left="-5"/>
       </w:pPr>
       <w:r>
@@ -5131,7 +5090,6 @@
     </w:p>
     <w:p>
       <w:pPr>
-        <w:spacing w:after="0"/>
         <w:ind w:left="-5"/>
       </w:pPr>
       <w:r>
@@ -5373,7 +5331,6 @@
     </w:p>
     <w:p>
       <w:pPr>
-        <w:spacing w:after="0"/>
         <w:ind w:left="-5"/>
       </w:pPr>
       <w:r>
@@ -5615,10 +5572,10 @@
     </w:p>
     <w:p>
       <w:pPr>
-        <w:spacing w:after="0"/>
-        <w:ind w:left="-5"/>
-      </w:pPr>
-      <w:r>
+        <w:ind w:left="-5"/>
+      </w:pPr>
+      <w:r>
+        <w:lastRenderedPageBreak/>
         <w:t>Q5.4</w:t>
       </w:r>
     </w:p>
@@ -5857,11 +5814,9 @@
     </w:p>
     <w:p>
       <w:pPr>
-        <w:spacing w:after="0"/>
-        <w:ind w:left="-5"/>
-      </w:pPr>
-      <w:r>
-        <w:lastRenderedPageBreak/>
+        <w:ind w:left="-5"/>
+      </w:pPr>
+      <w:r>
         <w:t>Q5.5</w:t>
       </w:r>
     </w:p>
@@ -6100,7 +6055,6 @@
     </w:p>
     <w:p>
       <w:pPr>
-        <w:spacing w:after="0"/>
         <w:ind w:left="-5"/>
       </w:pPr>
       <w:r>
@@ -6146,7 +6100,6 @@
     </w:p>
     <w:p>
       <w:pPr>
-        <w:spacing w:after="0"/>
         <w:ind w:left="-5"/>
       </w:pPr>
       <w:r>
@@ -6415,7 +6368,6 @@
     </w:p>
     <w:p>
       <w:pPr>
-        <w:spacing w:after="0"/>
         <w:ind w:left="-5"/>
       </w:pPr>
       <w:r>
@@ -6698,17 +6650,14 @@
     </w:p>
     <w:p>
       <w:pPr>
-        <w:spacing w:after="0"/>
-        <w:ind w:left="-5"/>
-      </w:pPr>
-    </w:p>
-    <w:p>
-      <w:pPr>
-        <w:spacing w:after="0"/>
-        <w:ind w:left="-5"/>
-      </w:pPr>
-      <w:r>
-        <w:lastRenderedPageBreak/>
+        <w:ind w:left="-5"/>
+      </w:pPr>
+    </w:p>
+    <w:p>
+      <w:pPr>
+        <w:ind w:left="-5"/>
+      </w:pPr>
+      <w:r>
         <w:t>Q6.3</w:t>
       </w:r>
     </w:p>
@@ -6955,7 +6904,6 @@
     </w:p>
     <w:p>
       <w:pPr>
-        <w:spacing w:after="0"/>
         <w:ind w:left="-5"/>
       </w:pPr>
       <w:r>
@@ -7197,7 +7145,6 @@
     </w:p>
     <w:p>
       <w:pPr>
-        <w:spacing w:after="0"/>
         <w:ind w:left="-5"/>
       </w:pPr>
       <w:r>
@@ -7503,7 +7450,6 @@
         <w:ind w:left="-5" w:right="8914"/>
       </w:pPr>
       <w:r>
-        <w:lastRenderedPageBreak/>
         <w:t>Q7 Experiments and Data 18 Points</w:t>
       </w:r>
     </w:p>
@@ -7528,7 +7474,7 @@
     <w:p>
       <w:pPr>
         <w:spacing w:after="729"/>
-        <w:ind w:left="-5"/>
+        <w:ind w:left="-5" w:hanging="10"/>
       </w:pPr>
       <w:hyperlink r:id="rId7">
         <w:r>
@@ -7544,13 +7490,18 @@
           <w:t>e</w:t>
         </w:r>
         <w:r>
-          <w:t>s/5646191?module_item_id=982771</w:t>
+          <w:t>s/5646191?m</w:t>
+        </w:r>
+        <w:r>
+          <w:t>o</w:t>
+        </w:r>
+        <w:r>
+          <w:t>dule_item_id=982771</w:t>
         </w:r>
       </w:hyperlink>
     </w:p>
     <w:p>
       <w:pPr>
-        <w:spacing w:after="0"/>
         <w:ind w:left="-5"/>
       </w:pPr>
       <w:r>
@@ -7581,49 +7532,594 @@
     </w:p>
     <w:p>
       <w:pPr>
-        <w:spacing w:after="816" w:line="283" w:lineRule="auto"/>
-        <w:ind w:left="235"/>
+        <w:textAlignment w:val="baseline"/>
+        <w:rPr>
+          <w:rFonts w:ascii="Noto Sans" w:hAnsi="Noto Sans" w:cs="Noto Sans"/>
+          <w:color w:val="191919"/>
+          <w:sz w:val="21"/>
+          <w:szCs w:val="21"/>
+        </w:rPr>
+      </w:pPr>
+      <w:r>
+        <w:rPr>
+          <w:rFonts w:ascii="Noto Sans" w:hAnsi="Noto Sans" w:cs="Noto Sans"/>
+          <w:color w:val="191919"/>
+          <w:sz w:val="21"/>
+          <w:szCs w:val="21"/>
+          <w:bdr w:val="none" w:sz="0" w:space="0" w:color="auto" w:frame="1"/>
+        </w:rPr>
+        <w:t>Model evaluation is used to see how well a model is doing at a designated task. At this stage it is possible to judge if there is overfit or underfit, high or low bias, and if the model is a proper pick for the job.</w:t>
+      </w:r>
+    </w:p>
+    <w:p>
+      <w:pPr>
+        <w:textAlignment w:val="baseline"/>
+        <w:rPr>
+          <w:rFonts w:ascii="Noto Sans" w:hAnsi="Noto Sans" w:cs="Noto Sans"/>
+          <w:color w:val="191919"/>
+          <w:sz w:val="21"/>
+          <w:szCs w:val="21"/>
+        </w:rPr>
+      </w:pPr>
+    </w:p>
+    <w:p>
+      <w:pPr>
         <w:rPr>
           <w:color w:val="757575"/>
         </w:rPr>
       </w:pPr>
-      <w:r>
-        <w:rPr>
-          <w:color w:val="757575"/>
-        </w:rPr>
-        <w:t xml:space="preserve">Model evaluation is used to see what limitation the model </w:t>
+    </w:p>
+    <w:p>
+      <w:pPr>
+        <w:ind w:left="-5"/>
+      </w:pPr>
+      <w:r>
+        <w:t>Q7.2</w:t>
+      </w:r>
+    </w:p>
+    <w:p>
+      <w:pPr>
+        <w:spacing w:after="249"/>
+        <w:ind w:left="-5"/>
+      </w:pPr>
+      <w:r>
+        <w:t>2 Points</w:t>
+      </w:r>
+    </w:p>
+    <w:p>
+      <w:pPr>
+        <w:spacing w:after="519"/>
+        <w:ind w:left="-5"/>
+      </w:pPr>
+      <w:r>
+        <w:t>What is the drawback of training and testing on the same data?</w:t>
+      </w:r>
+    </w:p>
+    <w:p>
+      <w:pPr>
+        <w:textAlignment w:val="baseline"/>
+        <w:rPr>
+          <w:rFonts w:ascii="Noto Sans" w:hAnsi="Noto Sans" w:cs="Noto Sans"/>
+          <w:color w:val="191919"/>
+          <w:sz w:val="21"/>
+          <w:szCs w:val="21"/>
+        </w:rPr>
+      </w:pPr>
+      <w:r>
+        <w:rPr>
+          <w:rFonts w:ascii="Noto Sans" w:hAnsi="Noto Sans" w:cs="Noto Sans"/>
+          <w:color w:val="191919"/>
+          <w:sz w:val="21"/>
+          <w:szCs w:val="21"/>
+          <w:bdr w:val="none" w:sz="0" w:space="0" w:color="auto" w:frame="1"/>
+        </w:rPr>
+        <w:t>You will probably end up overfitting to the test data and the model is not likely to be effective at new unseen test data. In general training should occur, and then tuning with validation data, but test data should not be used in the model creation process in order to avoid corrupting the integrity of the model.</w:t>
+      </w:r>
+    </w:p>
+    <w:p>
+      <w:pPr>
+        <w:textAlignment w:val="baseline"/>
+        <w:rPr>
+          <w:rFonts w:ascii="Noto Sans" w:hAnsi="Noto Sans" w:cs="Noto Sans"/>
+          <w:color w:val="191919"/>
+          <w:sz w:val="21"/>
+          <w:szCs w:val="21"/>
+        </w:rPr>
+      </w:pPr>
+    </w:p>
+    <w:p>
+      <w:pPr>
+        <w:ind w:left="-5"/>
+      </w:pPr>
+      <w:r>
+        <w:t>Q7.3</w:t>
+      </w:r>
+    </w:p>
+    <w:p>
+      <w:pPr>
+        <w:spacing w:after="249"/>
+        <w:ind w:left="-5"/>
+      </w:pPr>
+      <w:r>
+        <w:t>2 Points</w:t>
+      </w:r>
+    </w:p>
+    <w:p>
+      <w:pPr>
+        <w:spacing w:after="519"/>
+        <w:ind w:left="-5"/>
+      </w:pPr>
+      <w:r>
+        <w:t>How does train/test split work, and what is its primary drawback?</w:t>
+      </w:r>
+    </w:p>
+    <w:p>
+      <w:pPr>
+        <w:textAlignment w:val="baseline"/>
+        <w:rPr>
+          <w:rFonts w:ascii="Noto Sans" w:hAnsi="Noto Sans" w:cs="Noto Sans"/>
+          <w:color w:val="191919"/>
+          <w:sz w:val="21"/>
+          <w:szCs w:val="21"/>
+        </w:rPr>
+      </w:pPr>
+      <w:r>
+        <w:rPr>
+          <w:rFonts w:ascii="Noto Sans" w:hAnsi="Noto Sans" w:cs="Noto Sans"/>
+          <w:color w:val="191919"/>
+          <w:sz w:val="21"/>
+          <w:szCs w:val="21"/>
+          <w:bdr w:val="none" w:sz="0" w:space="0" w:color="auto" w:frame="1"/>
+        </w:rPr>
+        <w:t>'train/test split' separates data into a percent (usually 20-30%) straight to testing and the remainder to training, with both X and y components. Its primary drawback is that it won't give good results on non-uniform data, or a low amount of data, so the model performance estimates cannot always be trusted in those cases - especially when using it on new test data.</w:t>
+      </w:r>
+    </w:p>
+    <w:p>
+      <w:pPr>
+        <w:textAlignment w:val="baseline"/>
+        <w:rPr>
+          <w:rFonts w:ascii="Noto Sans" w:hAnsi="Noto Sans" w:cs="Noto Sans"/>
+          <w:color w:val="191919"/>
+          <w:sz w:val="21"/>
+          <w:szCs w:val="21"/>
+        </w:rPr>
+      </w:pPr>
+    </w:p>
+    <w:p>
+      <w:pPr>
+        <w:ind w:left="-5"/>
+      </w:pPr>
+      <w:r>
+        <w:t>Q7.4</w:t>
+      </w:r>
+    </w:p>
+    <w:p>
+      <w:pPr>
+        <w:spacing w:after="249"/>
+        <w:ind w:left="-5"/>
+      </w:pPr>
+      <w:r>
+        <w:t>2 Points</w:t>
+      </w:r>
+    </w:p>
+    <w:p>
+      <w:pPr>
+        <w:spacing w:after="519"/>
+        <w:ind w:left="-5"/>
+      </w:pPr>
+      <w:r>
+        <w:t>How does K-fold cross-validation work, and what is the role of ”K”?</w:t>
+      </w:r>
+    </w:p>
+    <w:p>
+      <w:pPr>
+        <w:textAlignment w:val="baseline"/>
+        <w:rPr>
+          <w:rFonts w:ascii="Noto Sans" w:hAnsi="Noto Sans" w:cs="Noto Sans"/>
+          <w:color w:val="191919"/>
+          <w:sz w:val="21"/>
+          <w:szCs w:val="21"/>
+        </w:rPr>
+      </w:pPr>
+      <w:r>
+        <w:rPr>
+          <w:rFonts w:ascii="Noto Sans" w:hAnsi="Noto Sans" w:cs="Noto Sans"/>
+          <w:color w:val="191919"/>
+          <w:sz w:val="21"/>
+          <w:szCs w:val="21"/>
+          <w:bdr w:val="none" w:sz="0" w:space="0" w:color="auto" w:frame="1"/>
+        </w:rPr>
+        <w:t>'K-fold c-v' divides the data into K partitions and loops through the folds using the current fold as test data and the rest as training data to evaluate model performance. K is usually set to 10, but sometimes 5 and this value represents the tradeoff in bias and variance for the model (low K -&gt; high var, low bias; high K -&gt; low var, high bias).</w:t>
+      </w:r>
+    </w:p>
+    <w:p>
+      <w:pPr>
+        <w:textAlignment w:val="baseline"/>
+        <w:rPr>
+          <w:rFonts w:ascii="Noto Sans" w:hAnsi="Noto Sans" w:cs="Noto Sans"/>
+          <w:color w:val="191919"/>
+          <w:sz w:val="21"/>
+          <w:szCs w:val="21"/>
+        </w:rPr>
+      </w:pPr>
+    </w:p>
+    <w:p>
+      <w:r>
+        <w:t>Q7.5</w:t>
+      </w:r>
+    </w:p>
+    <w:p>
+      <w:pPr>
+        <w:spacing w:after="249"/>
+        <w:ind w:left="-5"/>
+      </w:pPr>
+      <w:r>
+        <w:t>2 Points</w:t>
+      </w:r>
+    </w:p>
+    <w:p>
+      <w:pPr>
+        <w:spacing w:after="519"/>
+        <w:ind w:left="-5"/>
+      </w:pPr>
+      <w:r>
+        <w:t xml:space="preserve">Why do we pass X and y, not X train and y train, to the ‘cross </w:t>
+      </w:r>
+      <w:proofErr w:type="spellStart"/>
+      <w:r>
+        <w:t>val</w:t>
+      </w:r>
+      <w:proofErr w:type="spellEnd"/>
+      <w:r>
+        <w:t xml:space="preserve"> score‘ function?</w:t>
+      </w:r>
+    </w:p>
+    <w:p>
+      <w:pPr>
+        <w:textAlignment w:val="baseline"/>
+        <w:rPr>
+          <w:rFonts w:ascii="Noto Sans" w:hAnsi="Noto Sans" w:cs="Noto Sans"/>
+          <w:color w:val="191919"/>
+          <w:sz w:val="21"/>
+          <w:szCs w:val="21"/>
+        </w:rPr>
+      </w:pPr>
+      <w:r>
+        <w:rPr>
+          <w:rFonts w:ascii="Noto Sans" w:hAnsi="Noto Sans" w:cs="Noto Sans"/>
+          <w:color w:val="191919"/>
+          <w:sz w:val="21"/>
+          <w:szCs w:val="21"/>
+          <w:bdr w:val="none" w:sz="0" w:space="0" w:color="auto" w:frame="1"/>
+        </w:rPr>
+        <w:t xml:space="preserve">The 'cross </w:t>
+      </w:r>
+      <w:proofErr w:type="spellStart"/>
+      <w:r>
+        <w:rPr>
+          <w:rFonts w:ascii="Noto Sans" w:hAnsi="Noto Sans" w:cs="Noto Sans"/>
+          <w:color w:val="191919"/>
+          <w:sz w:val="21"/>
+          <w:szCs w:val="21"/>
+          <w:bdr w:val="none" w:sz="0" w:space="0" w:color="auto" w:frame="1"/>
+        </w:rPr>
+        <w:t>val</w:t>
+      </w:r>
+      <w:proofErr w:type="spellEnd"/>
+      <w:r>
+        <w:rPr>
+          <w:rFonts w:ascii="Noto Sans" w:hAnsi="Noto Sans" w:cs="Noto Sans"/>
+          <w:color w:val="191919"/>
+          <w:sz w:val="21"/>
+          <w:szCs w:val="21"/>
+          <w:bdr w:val="none" w:sz="0" w:space="0" w:color="auto" w:frame="1"/>
+        </w:rPr>
+        <w:t xml:space="preserve"> score' function does the splitting for us into train and test; we don't want to omit test data (so we pass in full X and y). Dividing up training data even further into subsets of train and test would not give us proper evaluation on unseen test data as well.</w:t>
+      </w:r>
+    </w:p>
+    <w:p>
+      <w:pPr>
+        <w:textAlignment w:val="baseline"/>
+        <w:rPr>
+          <w:rFonts w:ascii="Noto Sans" w:hAnsi="Noto Sans" w:cs="Noto Sans"/>
+          <w:color w:val="191919"/>
+          <w:sz w:val="21"/>
+          <w:szCs w:val="21"/>
+        </w:rPr>
+      </w:pPr>
+    </w:p>
+    <w:p>
+      <w:pPr>
+        <w:ind w:left="-5"/>
+      </w:pPr>
+      <w:r>
+        <w:t>Q7.6</w:t>
+      </w:r>
+    </w:p>
+    <w:p>
+      <w:pPr>
+        <w:spacing w:after="249"/>
+        <w:ind w:left="-5"/>
+      </w:pPr>
+      <w:r>
+        <w:t>2 Points</w:t>
+      </w:r>
+    </w:p>
+    <w:p>
+      <w:pPr>
+        <w:spacing w:after="519"/>
+        <w:ind w:left="-5"/>
+      </w:pPr>
+      <w:r>
+        <w:t xml:space="preserve">Why does a ‘cross </w:t>
+      </w:r>
+      <w:proofErr w:type="spellStart"/>
+      <w:r>
+        <w:t>val</w:t>
+      </w:r>
+      <w:proofErr w:type="spellEnd"/>
+      <w:r>
+        <w:t xml:space="preserve"> score‘ need a ”scoring” parameter?</w:t>
+      </w:r>
+    </w:p>
+    <w:p>
+      <w:pPr>
+        <w:textAlignment w:val="baseline"/>
+        <w:rPr>
+          <w:rFonts w:ascii="Noto Sans" w:hAnsi="Noto Sans" w:cs="Noto Sans"/>
+          <w:color w:val="191919"/>
+          <w:sz w:val="21"/>
+          <w:szCs w:val="21"/>
+        </w:rPr>
+      </w:pPr>
+      <w:r>
+        <w:rPr>
+          <w:rFonts w:ascii="Noto Sans" w:hAnsi="Noto Sans" w:cs="Noto Sans"/>
+          <w:color w:val="191919"/>
+          <w:sz w:val="21"/>
+          <w:szCs w:val="21"/>
+          <w:bdr w:val="none" w:sz="0" w:space="0" w:color="auto" w:frame="1"/>
+        </w:rPr>
+        <w:lastRenderedPageBreak/>
+        <w:t xml:space="preserve">This function needs a scoring parameter so it can judge the performance on each fold. The parameter can be used to compare this model to others qualitatively and the </w:t>
       </w:r>
       <w:proofErr w:type="gramStart"/>
       <w:r>
         <w:rPr>
-          <w:color w:val="757575"/>
-        </w:rPr>
-        <w:t>has</w:t>
+          <w:rFonts w:ascii="Noto Sans" w:hAnsi="Noto Sans" w:cs="Noto Sans"/>
+          <w:color w:val="191919"/>
+          <w:sz w:val="21"/>
+          <w:szCs w:val="21"/>
+          <w:bdr w:val="none" w:sz="0" w:space="0" w:color="auto" w:frame="1"/>
+        </w:rPr>
+        <w:t>fold to fold</w:t>
       </w:r>
       <w:proofErr w:type="gramEnd"/>
       <w:r>
         <w:rPr>
-          <w:color w:val="757575"/>
+          <w:rFonts w:ascii="Noto Sans" w:hAnsi="Noto Sans" w:cs="Noto Sans"/>
+          <w:color w:val="191919"/>
+          <w:sz w:val="21"/>
+          <w:szCs w:val="21"/>
+          <w:bdr w:val="none" w:sz="0" w:space="0" w:color="auto" w:frame="1"/>
+        </w:rPr>
+        <w:t xml:space="preserve"> results to see if there are diminishing returns past a certain number of folds which lead to overfitting, etc.. </w:t>
+      </w:r>
+    </w:p>
+    <w:p>
+      <w:pPr>
+        <w:textAlignment w:val="baseline"/>
+        <w:rPr>
+          <w:rFonts w:ascii="Noto Sans" w:hAnsi="Noto Sans" w:cs="Noto Sans"/>
+          <w:color w:val="191919"/>
+          <w:sz w:val="21"/>
+          <w:szCs w:val="21"/>
+        </w:rPr>
+      </w:pPr>
+    </w:p>
+    <w:p>
+      <w:pPr>
+        <w:ind w:left="-5"/>
+      </w:pPr>
+      <w:r>
+        <w:t>Q7.7</w:t>
+      </w:r>
+    </w:p>
+    <w:p>
+      <w:pPr>
+        <w:ind w:left="-5"/>
+      </w:pPr>
+      <w:r>
+        <w:t>2 Points</w:t>
+      </w:r>
+    </w:p>
+    <w:p>
+      <w:pPr>
+        <w:spacing w:after="519"/>
+        <w:ind w:left="-5"/>
+      </w:pPr>
+      <w:r>
+        <w:t xml:space="preserve">What does ‘cross </w:t>
+      </w:r>
+      <w:proofErr w:type="spellStart"/>
+      <w:r>
+        <w:t>val</w:t>
+      </w:r>
+      <w:proofErr w:type="spellEnd"/>
+      <w:r>
+        <w:t xml:space="preserve"> score‘ return, and what do we usually do with that object?</w:t>
+      </w:r>
+    </w:p>
+    <w:p>
+      <w:pPr>
+        <w:textAlignment w:val="baseline"/>
+        <w:rPr>
+          <w:rFonts w:ascii="Noto Sans" w:hAnsi="Noto Sans" w:cs="Noto Sans"/>
+          <w:color w:val="191919"/>
+          <w:sz w:val="21"/>
+          <w:szCs w:val="21"/>
+        </w:rPr>
+      </w:pPr>
+      <w:r>
+        <w:rPr>
+          <w:rFonts w:ascii="Noto Sans" w:hAnsi="Noto Sans" w:cs="Noto Sans"/>
+          <w:color w:val="191919"/>
+          <w:sz w:val="21"/>
+          <w:szCs w:val="21"/>
+          <w:bdr w:val="none" w:sz="0" w:space="0" w:color="auto" w:frame="1"/>
+        </w:rPr>
+        <w:t xml:space="preserve">'Cross </w:t>
+      </w:r>
+      <w:proofErr w:type="spellStart"/>
+      <w:r>
+        <w:rPr>
+          <w:rFonts w:ascii="Noto Sans" w:hAnsi="Noto Sans" w:cs="Noto Sans"/>
+          <w:color w:val="191919"/>
+          <w:sz w:val="21"/>
+          <w:szCs w:val="21"/>
+          <w:bdr w:val="none" w:sz="0" w:space="0" w:color="auto" w:frame="1"/>
+        </w:rPr>
+        <w:t>val</w:t>
+      </w:r>
+      <w:proofErr w:type="spellEnd"/>
+      <w:r>
+        <w:rPr>
+          <w:rFonts w:ascii="Noto Sans" w:hAnsi="Noto Sans" w:cs="Noto Sans"/>
+          <w:color w:val="191919"/>
+          <w:sz w:val="21"/>
+          <w:szCs w:val="21"/>
+          <w:bdr w:val="none" w:sz="0" w:space="0" w:color="auto" w:frame="1"/>
+        </w:rPr>
+        <w:t xml:space="preserve"> score' returns scores for the model that uses cross validation. The scores can be used to tune hyperparameters, and compare to other models, and evaluate model performance.</w:t>
+      </w:r>
+    </w:p>
+    <w:p>
+      <w:pPr>
+        <w:textAlignment w:val="baseline"/>
+        <w:rPr>
+          <w:rFonts w:ascii="Noto Sans" w:hAnsi="Noto Sans" w:cs="Noto Sans"/>
+          <w:color w:val="191919"/>
+          <w:sz w:val="21"/>
+          <w:szCs w:val="21"/>
+        </w:rPr>
+      </w:pPr>
+    </w:p>
+    <w:p>
+      <w:pPr>
+        <w:ind w:left="-5"/>
+      </w:pPr>
+      <w:r>
+        <w:t>Q7.8</w:t>
+      </w:r>
+    </w:p>
+    <w:p>
+      <w:pPr>
+        <w:spacing w:after="249"/>
+        <w:ind w:left="-5"/>
+      </w:pPr>
+      <w:r>
+        <w:t>2 Points</w:t>
+      </w:r>
+    </w:p>
+    <w:p>
+      <w:pPr>
+        <w:spacing w:after="519"/>
+        <w:ind w:left="-5"/>
+      </w:pPr>
+      <w:r>
+        <w:t xml:space="preserve">Under what circumstances does ‘cross </w:t>
+      </w:r>
+      <w:proofErr w:type="spellStart"/>
+      <w:r>
+        <w:t>val</w:t>
+      </w:r>
+      <w:proofErr w:type="spellEnd"/>
+      <w:r>
+        <w:t xml:space="preserve"> score‘ return negative scores?</w:t>
+      </w:r>
+    </w:p>
+    <w:p>
+      <w:pPr>
+        <w:textAlignment w:val="baseline"/>
+        <w:rPr>
+          <w:rFonts w:ascii="Noto Sans" w:hAnsi="Noto Sans" w:cs="Noto Sans"/>
+          <w:color w:val="191919"/>
+          <w:sz w:val="21"/>
+          <w:szCs w:val="21"/>
+        </w:rPr>
+      </w:pPr>
+      <w:r>
+        <w:rPr>
+          <w:rFonts w:ascii="Noto Sans" w:hAnsi="Noto Sans" w:cs="Noto Sans"/>
+          <w:color w:val="191919"/>
+          <w:sz w:val="21"/>
+          <w:szCs w:val="21"/>
+          <w:bdr w:val="none" w:sz="0" w:space="0" w:color="auto" w:frame="1"/>
+        </w:rPr>
+        <w:t>'</w:t>
+      </w:r>
+      <w:proofErr w:type="gramStart"/>
+      <w:r>
+        <w:rPr>
+          <w:rFonts w:ascii="Noto Sans" w:hAnsi="Noto Sans" w:cs="Noto Sans"/>
+          <w:color w:val="191919"/>
+          <w:sz w:val="21"/>
+          <w:szCs w:val="21"/>
+          <w:bdr w:val="none" w:sz="0" w:space="0" w:color="auto" w:frame="1"/>
+        </w:rPr>
+        <w:t>cross</w:t>
+      </w:r>
+      <w:proofErr w:type="gramEnd"/>
+      <w:r>
+        <w:rPr>
+          <w:rFonts w:ascii="Noto Sans" w:hAnsi="Noto Sans" w:cs="Noto Sans"/>
+          <w:color w:val="191919"/>
+          <w:sz w:val="21"/>
+          <w:szCs w:val="21"/>
+          <w:bdr w:val="none" w:sz="0" w:space="0" w:color="auto" w:frame="1"/>
         </w:rPr>
         <w:t xml:space="preserve"> </w:t>
       </w:r>
-    </w:p>
-    <w:p>
-      <w:pPr>
-        <w:spacing w:after="0"/>
-        <w:ind w:left="0" w:firstLine="0"/>
-        <w:rPr>
-          <w:color w:val="757575"/>
-        </w:rPr>
-      </w:pPr>
-    </w:p>
-    <w:p>
-      <w:pPr>
-        <w:spacing w:after="0"/>
-        <w:ind w:left="-5"/>
-      </w:pPr>
-      <w:r>
-        <w:t>Q7.2</w:t>
+      <w:proofErr w:type="spellStart"/>
+      <w:r>
+        <w:rPr>
+          <w:rFonts w:ascii="Noto Sans" w:hAnsi="Noto Sans" w:cs="Noto Sans"/>
+          <w:color w:val="191919"/>
+          <w:sz w:val="21"/>
+          <w:szCs w:val="21"/>
+          <w:bdr w:val="none" w:sz="0" w:space="0" w:color="auto" w:frame="1"/>
+        </w:rPr>
+        <w:t>val</w:t>
+      </w:r>
+      <w:proofErr w:type="spellEnd"/>
+      <w:r>
+        <w:rPr>
+          <w:rFonts w:ascii="Noto Sans" w:hAnsi="Noto Sans" w:cs="Noto Sans"/>
+          <w:color w:val="191919"/>
+          <w:sz w:val="21"/>
+          <w:szCs w:val="21"/>
+          <w:bdr w:val="none" w:sz="0" w:space="0" w:color="auto" w:frame="1"/>
+        </w:rPr>
+        <w:t xml:space="preserve"> score' can return negative scores if there is a delta between scoring method is aimed at being high and loss functions target low values. This can also occur is the data is not shuffled properly and large values are skewed towards one side with small values on the other end.</w:t>
+      </w:r>
+    </w:p>
+    <w:p>
+      <w:pPr>
+        <w:textAlignment w:val="baseline"/>
+        <w:rPr>
+          <w:rFonts w:ascii="Noto Sans" w:hAnsi="Noto Sans" w:cs="Noto Sans"/>
+          <w:color w:val="191919"/>
+          <w:sz w:val="21"/>
+          <w:szCs w:val="21"/>
+        </w:rPr>
+      </w:pPr>
+    </w:p>
+    <w:p>
+      <w:pPr>
+        <w:ind w:left="-5"/>
+      </w:pPr>
+      <w:r>
+        <w:t>Q7.9</w:t>
       </w:r>
     </w:p>
     <w:p>
@@ -7641,565 +8137,61 @@
         <w:ind w:left="-5"/>
       </w:pPr>
       <w:r>
-        <w:t>What is the drawback of training and testing on the same data?</w:t>
-      </w:r>
-    </w:p>
-    <w:p>
-      <w:pPr>
-        <w:spacing w:after="816" w:line="283" w:lineRule="auto"/>
-        <w:ind w:left="235"/>
-        <w:rPr>
-          <w:color w:val="757575"/>
-        </w:rPr>
-      </w:pPr>
-      <w:r>
-        <w:rPr>
-          <w:color w:val="757575"/>
-        </w:rPr>
-        <w:t>You will end up overfitting to the test data and the model is not likely to be effective at new unseen test data</w:t>
-      </w:r>
-      <w:r>
-        <w:rPr>
-          <w:color w:val="757575"/>
-        </w:rPr>
-        <w:t>. In general training should occur, and then tuning with validation data, but test data should not be used in the model creation process in order to avoid corrupting the integrity of the model.</w:t>
-      </w:r>
-    </w:p>
-    <w:p>
-      <w:pPr>
-        <w:spacing w:after="0"/>
-        <w:ind w:left="-5"/>
-      </w:pPr>
-      <w:r>
-        <w:t>Q7.3</w:t>
-      </w:r>
-    </w:p>
-    <w:p>
-      <w:pPr>
-        <w:spacing w:after="249"/>
-        <w:ind w:left="-5"/>
-      </w:pPr>
-      <w:r>
-        <w:t>2 Points</w:t>
-      </w:r>
-    </w:p>
-    <w:p>
-      <w:pPr>
-        <w:spacing w:after="519"/>
-        <w:ind w:left="-5"/>
-      </w:pPr>
-      <w:r>
-        <w:t>How does train/test split work, and what is its primary drawback?</w:t>
-      </w:r>
-    </w:p>
-    <w:p>
-      <w:pPr>
-        <w:spacing w:after="816" w:line="283" w:lineRule="auto"/>
-        <w:ind w:left="235"/>
-        <w:rPr>
-          <w:color w:val="757575"/>
-        </w:rPr>
-      </w:pPr>
-      <w:r>
-        <w:rPr>
-          <w:color w:val="757575"/>
-        </w:rPr>
-        <w:t>Train/test split…</w:t>
-      </w:r>
-    </w:p>
-    <w:p>
-      <w:pPr>
-        <w:spacing w:after="816" w:line="283" w:lineRule="auto"/>
-        <w:ind w:left="235"/>
-        <w:rPr>
-          <w:color w:val="757575"/>
-        </w:rPr>
-      </w:pPr>
-      <w:r>
-        <w:rPr>
-          <w:color w:val="757575"/>
-        </w:rPr>
-        <w:t xml:space="preserve">Enter your answer </w:t>
+        <w:t>When should you use train/test split, and when should you use cross-validation?</w:t>
+      </w:r>
+    </w:p>
+    <w:p>
+      <w:pPr>
+        <w:textAlignment w:val="baseline"/>
+      </w:pPr>
+      <w:r>
+        <w:rPr>
+          <w:bdr w:val="none" w:sz="0" w:space="0" w:color="auto" w:frame="1"/>
+        </w:rPr>
+        <w:t xml:space="preserve">You should use 'train/test split' when you have plenty of data - enough to allocate some to a test set, some to </w:t>
+      </w:r>
+      <w:proofErr w:type="spellStart"/>
+      <w:r>
+        <w:rPr>
+          <w:bdr w:val="none" w:sz="0" w:space="0" w:color="auto" w:frame="1"/>
+        </w:rPr>
+        <w:t>val</w:t>
+      </w:r>
+      <w:proofErr w:type="spellEnd"/>
+      <w:r>
+        <w:rPr>
+          <w:bdr w:val="none" w:sz="0" w:space="0" w:color="auto" w:frame="1"/>
+        </w:rPr>
+        <w:t>, and the rest to train, provided the distribution is normal enough. '</w:t>
       </w:r>
       <w:proofErr w:type="gramStart"/>
       <w:r>
         <w:rPr>
-          <w:color w:val="757575"/>
-        </w:rPr>
-        <w:t>here</w:t>
+          <w:bdr w:val="none" w:sz="0" w:space="0" w:color="auto" w:frame="1"/>
+        </w:rPr>
+        <w:t>cross</w:t>
       </w:r>
       <w:proofErr w:type="gramEnd"/>
-    </w:p>
-    <w:p>
-      <w:pPr>
-        <w:spacing w:after="0"/>
-        <w:ind w:left="-5"/>
-      </w:pPr>
-      <w:r>
-        <w:t>Q7.4</w:t>
-      </w:r>
-    </w:p>
-    <w:p>
-      <w:pPr>
-        <w:spacing w:after="249"/>
-        <w:ind w:left="-5"/>
-      </w:pPr>
-      <w:r>
-        <w:t>2 Points</w:t>
-      </w:r>
-    </w:p>
-    <w:p>
-      <w:pPr>
-        <w:spacing w:after="519"/>
-        <w:ind w:left="-5"/>
-      </w:pPr>
-      <w:r>
-        <w:t>How does K-fold cross-validation work, and what is the role of ”K”?</w:t>
-      </w:r>
-    </w:p>
-    <w:p>
-      <w:pPr>
-        <w:spacing w:after="816" w:line="283" w:lineRule="auto"/>
-        <w:ind w:left="235"/>
-        <w:rPr>
-          <w:color w:val="757575"/>
-        </w:rPr>
-      </w:pPr>
-      <w:r>
-        <w:rPr>
-          <w:color w:val="757575"/>
-        </w:rPr>
-        <w:t xml:space="preserve">This method can take the place of allocating data to </w:t>
+      <w:r>
+        <w:rPr>
+          <w:bdr w:val="none" w:sz="0" w:space="0" w:color="auto" w:frame="1"/>
+        </w:rPr>
+        <w:t xml:space="preserve">-validation' comes in handy when there is less available data so taking a chunk out for testing would limit training ability; c-v is better for more reliable estimates and </w:t>
       </w:r>
       <w:proofErr w:type="spellStart"/>
       <w:r>
         <w:rPr>
-          <w:color w:val="757575"/>
-        </w:rPr>
-        <w:t>val</w:t>
+          <w:bdr w:val="none" w:sz="0" w:space="0" w:color="auto" w:frame="1"/>
+        </w:rPr>
+        <w:t>tts</w:t>
       </w:r>
       <w:proofErr w:type="spellEnd"/>
       <w:r>
         <w:rPr>
-          <w:color w:val="757575"/>
-        </w:rPr>
-        <w:t xml:space="preserve"> and test. Each ‘k’ is a turn or rotation around the axis that adds complexity and tuning to the model. </w:t>
-      </w:r>
-      <w:r>
-        <w:rPr>
-          <w:color w:val="757575"/>
-        </w:rPr>
-        <w:t>Hyperparameters are tuned with k-fold cross validation in lieu of ‘validation sets.’</w:t>
-      </w:r>
-    </w:p>
-    <w:p>
-      <w:pPr>
-        <w:spacing w:after="0"/>
-        <w:ind w:left="0" w:firstLine="0"/>
-      </w:pPr>
-      <w:r>
-        <w:lastRenderedPageBreak/>
-        <w:t>Q7.5</w:t>
-      </w:r>
-    </w:p>
-    <w:p>
-      <w:pPr>
-        <w:spacing w:after="249"/>
-        <w:ind w:left="-5"/>
-      </w:pPr>
-      <w:r>
-        <w:t>2 Points</w:t>
-      </w:r>
-    </w:p>
-    <w:p>
-      <w:pPr>
-        <w:spacing w:after="519"/>
-        <w:ind w:left="-5"/>
-      </w:pPr>
-      <w:r>
-        <w:t xml:space="preserve">Why do we pass X and y, not X train and y train, to the ‘cross </w:t>
-      </w:r>
-      <w:proofErr w:type="spellStart"/>
-      <w:r>
-        <w:t>val</w:t>
-      </w:r>
-      <w:proofErr w:type="spellEnd"/>
-      <w:r>
-        <w:t xml:space="preserve"> score‘ function?</w:t>
-      </w:r>
-    </w:p>
-    <w:p>
-      <w:pPr>
-        <w:spacing w:after="816" w:line="283" w:lineRule="auto"/>
-        <w:ind w:left="235"/>
-        <w:rPr>
-          <w:color w:val="757575"/>
-        </w:rPr>
-      </w:pPr>
-      <w:r>
-        <w:rPr>
-          <w:color w:val="757575"/>
-        </w:rPr>
-        <w:t xml:space="preserve">We pass in X and y to the ‘cross </w:t>
-      </w:r>
-      <w:proofErr w:type="spellStart"/>
-      <w:r>
-        <w:rPr>
-          <w:color w:val="757575"/>
-        </w:rPr>
-        <w:t>val</w:t>
-      </w:r>
-      <w:proofErr w:type="spellEnd"/>
-      <w:r>
-        <w:rPr>
-          <w:color w:val="757575"/>
-        </w:rPr>
-        <w:t xml:space="preserve"> score’ function instead of the trained dat</w:t>
-      </w:r>
-      <w:r>
-        <w:rPr>
-          <w:color w:val="757575"/>
-        </w:rPr>
-        <w:t>a since …</w:t>
-      </w:r>
-    </w:p>
-    <w:p>
-      <w:pPr>
-        <w:spacing w:after="816" w:line="283" w:lineRule="auto"/>
-        <w:ind w:left="235"/>
-        <w:rPr>
-          <w:color w:val="757575"/>
-        </w:rPr>
-      </w:pPr>
-      <w:r>
-        <w:rPr>
-          <w:color w:val="757575"/>
-        </w:rPr>
-        <w:t xml:space="preserve">Enter your answer </w:t>
-      </w:r>
-      <w:proofErr w:type="gramStart"/>
-      <w:r>
-        <w:rPr>
-          <w:color w:val="757575"/>
-        </w:rPr>
-        <w:t>here</w:t>
-      </w:r>
-      <w:proofErr w:type="gramEnd"/>
-    </w:p>
-    <w:p>
-      <w:pPr>
-        <w:spacing w:after="0"/>
-        <w:ind w:left="-5"/>
-      </w:pPr>
-      <w:r>
-        <w:t>Q7.6</w:t>
-      </w:r>
-    </w:p>
-    <w:p>
-      <w:pPr>
-        <w:spacing w:after="249"/>
-        <w:ind w:left="-5"/>
-      </w:pPr>
-      <w:r>
-        <w:t>2 Points</w:t>
-      </w:r>
-    </w:p>
-    <w:p>
-      <w:pPr>
-        <w:spacing w:after="519"/>
-        <w:ind w:left="-5"/>
-      </w:pPr>
-      <w:r>
-        <w:t xml:space="preserve">Why does a ‘cross </w:t>
-      </w:r>
-      <w:proofErr w:type="spellStart"/>
-      <w:r>
-        <w:t>val</w:t>
-      </w:r>
-      <w:proofErr w:type="spellEnd"/>
-      <w:r>
-        <w:t xml:space="preserve"> score‘ need a ”scoring” parameter?</w:t>
-      </w:r>
-    </w:p>
-    <w:p>
-      <w:pPr>
-        <w:spacing w:after="816" w:line="283" w:lineRule="auto"/>
-        <w:ind w:left="235"/>
-        <w:rPr>
-          <w:color w:val="757575"/>
-        </w:rPr>
-      </w:pPr>
-      <w:r>
-        <w:rPr>
-          <w:color w:val="757575"/>
-        </w:rPr>
-        <w:t xml:space="preserve">A ‘cross </w:t>
-      </w:r>
-      <w:proofErr w:type="spellStart"/>
-      <w:r>
-        <w:rPr>
-          <w:color w:val="757575"/>
-        </w:rPr>
-        <w:t>val</w:t>
-      </w:r>
-      <w:proofErr w:type="spellEnd"/>
-      <w:r>
-        <w:rPr>
-          <w:color w:val="757575"/>
-        </w:rPr>
-        <w:t xml:space="preserve"> score’ needs a scoring parameter because …</w:t>
-      </w:r>
-    </w:p>
-    <w:p>
-      <w:pPr>
-        <w:spacing w:after="816" w:line="283" w:lineRule="auto"/>
-        <w:ind w:left="235"/>
-      </w:pPr>
-      <w:r>
-        <w:rPr>
-          <w:color w:val="757575"/>
-        </w:rPr>
-        <w:t xml:space="preserve">Enter your answer </w:t>
-      </w:r>
-      <w:proofErr w:type="gramStart"/>
-      <w:r>
-        <w:rPr>
-          <w:color w:val="757575"/>
-        </w:rPr>
-        <w:t>here</w:t>
-      </w:r>
-      <w:proofErr w:type="gramEnd"/>
-    </w:p>
-    <w:p>
-      <w:pPr>
-        <w:spacing w:after="0"/>
-        <w:ind w:left="-5"/>
-      </w:pPr>
-      <w:r>
-        <w:t>Q7.7</w:t>
-      </w:r>
-    </w:p>
-    <w:p>
-      <w:pPr>
-        <w:ind w:left="-5"/>
-      </w:pPr>
-      <w:r>
-        <w:t>2 Points</w:t>
-      </w:r>
-    </w:p>
-    <w:p>
-      <w:pPr>
-        <w:spacing w:after="519"/>
-        <w:ind w:left="-5"/>
-      </w:pPr>
-      <w:r>
-        <w:t xml:space="preserve">What does ‘cross </w:t>
-      </w:r>
-      <w:proofErr w:type="spellStart"/>
-      <w:r>
-        <w:t>val</w:t>
-      </w:r>
-      <w:proofErr w:type="spellEnd"/>
-      <w:r>
-        <w:t xml:space="preserve"> score‘ return, and what do we usually do with that object?</w:t>
-      </w:r>
-    </w:p>
-    <w:p>
-      <w:pPr>
-        <w:spacing w:after="456" w:line="283" w:lineRule="auto"/>
-        <w:ind w:left="235"/>
-        <w:rPr>
-          <w:color w:val="757575"/>
-        </w:rPr>
-      </w:pPr>
-      <w:r>
-        <w:rPr>
-          <w:color w:val="757575"/>
-        </w:rPr>
-        <w:t xml:space="preserve">The ‘cross </w:t>
-      </w:r>
-      <w:proofErr w:type="spellStart"/>
-      <w:r>
-        <w:rPr>
-          <w:color w:val="757575"/>
-        </w:rPr>
-        <w:t>val</w:t>
-      </w:r>
-      <w:proofErr w:type="spellEnd"/>
-      <w:r>
-        <w:rPr>
-          <w:color w:val="757575"/>
-        </w:rPr>
-        <w:t xml:space="preserve"> score’ function returns a …</w:t>
-      </w:r>
-    </w:p>
-    <w:p>
-      <w:pPr>
-        <w:spacing w:after="456" w:line="283" w:lineRule="auto"/>
-        <w:ind w:left="235"/>
-      </w:pPr>
-      <w:r>
-        <w:rPr>
-          <w:color w:val="757575"/>
-        </w:rPr>
-        <w:t xml:space="preserve">Enter your answer </w:t>
-      </w:r>
-      <w:proofErr w:type="gramStart"/>
-      <w:r>
-        <w:rPr>
-          <w:color w:val="757575"/>
-        </w:rPr>
-        <w:t>here</w:t>
-      </w:r>
-      <w:proofErr w:type="gramEnd"/>
-    </w:p>
-    <w:p>
-      <w:pPr>
-        <w:spacing w:after="0"/>
-        <w:ind w:left="-5"/>
-      </w:pPr>
-      <w:r>
-        <w:t>Q7.8</w:t>
-      </w:r>
-    </w:p>
-    <w:p>
-      <w:pPr>
-        <w:spacing w:after="249"/>
-        <w:ind w:left="-5"/>
-      </w:pPr>
-      <w:r>
-        <w:t>2 Points</w:t>
-      </w:r>
-    </w:p>
-    <w:p>
-      <w:pPr>
-        <w:spacing w:after="519"/>
-        <w:ind w:left="-5"/>
-      </w:pPr>
-      <w:r>
-        <w:t xml:space="preserve">Under what circumstances does ‘cross </w:t>
-      </w:r>
-      <w:proofErr w:type="spellStart"/>
-      <w:r>
-        <w:t>val</w:t>
-      </w:r>
-      <w:proofErr w:type="spellEnd"/>
-      <w:r>
-        <w:t xml:space="preserve"> score‘ return negative scores?</w:t>
-      </w:r>
-    </w:p>
-    <w:p>
-      <w:pPr>
-        <w:spacing w:after="816" w:line="283" w:lineRule="auto"/>
-        <w:ind w:left="235"/>
-        <w:rPr>
-          <w:color w:val="757575"/>
-        </w:rPr>
-      </w:pPr>
-      <w:r>
-        <w:rPr>
-          <w:color w:val="757575"/>
-        </w:rPr>
-        <w:t xml:space="preserve">The ‘cross </w:t>
-      </w:r>
-      <w:proofErr w:type="spellStart"/>
-      <w:r>
-        <w:rPr>
-          <w:color w:val="757575"/>
-        </w:rPr>
-        <w:t>val</w:t>
-      </w:r>
-      <w:proofErr w:type="spellEnd"/>
-      <w:r>
-        <w:rPr>
-          <w:color w:val="757575"/>
-        </w:rPr>
-        <w:t xml:space="preserve"> score’ can return negative scores if …</w:t>
-      </w:r>
-    </w:p>
-    <w:p>
-      <w:pPr>
-        <w:spacing w:after="816" w:line="283" w:lineRule="auto"/>
-        <w:ind w:left="235"/>
-      </w:pPr>
-      <w:r>
-        <w:rPr>
-          <w:color w:val="757575"/>
-        </w:rPr>
-        <w:t xml:space="preserve">Enter your answer </w:t>
-      </w:r>
-      <w:proofErr w:type="gramStart"/>
-      <w:r>
-        <w:rPr>
-          <w:color w:val="757575"/>
-        </w:rPr>
-        <w:t>here</w:t>
-      </w:r>
-      <w:proofErr w:type="gramEnd"/>
-    </w:p>
-    <w:p>
-      <w:pPr>
-        <w:spacing w:after="0"/>
-        <w:ind w:left="-5"/>
-      </w:pPr>
-      <w:r>
-        <w:t>Q7.9</w:t>
-      </w:r>
-    </w:p>
-    <w:p>
-      <w:pPr>
-        <w:spacing w:after="249"/>
-        <w:ind w:left="-5"/>
-      </w:pPr>
-      <w:r>
-        <w:t>2 Points</w:t>
-      </w:r>
-    </w:p>
-    <w:p>
-      <w:pPr>
-        <w:spacing w:after="519"/>
-        <w:ind w:left="-5"/>
-      </w:pPr>
-      <w:r>
-        <w:t>When should you use train/test split, and when should you use cross-validation?</w:t>
-      </w:r>
-    </w:p>
-    <w:p>
-      <w:pPr>
-        <w:spacing w:after="816" w:line="283" w:lineRule="auto"/>
-        <w:ind w:left="235"/>
-        <w:rPr>
-          <w:color w:val="757575"/>
-        </w:rPr>
-      </w:pPr>
-      <w:r>
-        <w:rPr>
-          <w:color w:val="757575"/>
-        </w:rPr>
-        <w:lastRenderedPageBreak/>
-        <w:t>You should use train/test split when …</w:t>
-      </w:r>
-    </w:p>
-    <w:p>
-      <w:pPr>
-        <w:spacing w:after="816" w:line="283" w:lineRule="auto"/>
-        <w:ind w:left="235"/>
-        <w:rPr>
-          <w:color w:val="757575"/>
-        </w:rPr>
-      </w:pPr>
-      <w:r>
-        <w:rPr>
-          <w:color w:val="757575"/>
-        </w:rPr>
-        <w:t>You should use cross-validation when …</w:t>
-      </w:r>
-    </w:p>
-    <w:p>
-      <w:pPr>
-        <w:spacing w:after="816" w:line="283" w:lineRule="auto"/>
-        <w:ind w:left="235"/>
-      </w:pPr>
+          <w:bdr w:val="none" w:sz="0" w:space="0" w:color="auto" w:frame="1"/>
+        </w:rPr>
+        <w:t xml:space="preserve"> is solid as an initial estimate of model perf.</w:t>
+      </w:r>
     </w:p>
     <w:sectPr>
       <w:pgSz w:w="11899" w:h="16819"/>
@@ -9684,13 +9676,9 @@
   <w:style w:type="paragraph" w:default="1" w:styleId="Normal">
     <w:name w:val="Normal"/>
     <w:qFormat/>
-    <w:pPr>
-      <w:spacing w:after="162" w:line="265" w:lineRule="auto"/>
-      <w:ind w:left="10" w:hanging="10"/>
-    </w:pPr>
+    <w:rsid w:val="00A6619A"/>
     <w:rPr>
       <w:rFonts w:ascii="Times New Roman" w:eastAsia="Times New Roman" w:hAnsi="Times New Roman" w:cs="Times New Roman"/>
-      <w:color w:val="000000"/>
     </w:rPr>
   </w:style>
   <w:style w:type="character" w:default="1" w:styleId="DefaultParagraphFont">

</xml_diff>